<commit_message>
Adding key and cert, updating documentation, and python api for website.
</commit_message>
<xml_diff>
--- a/website_config/HTTPS_Documentation.docx
+++ b/website_config/HTTPS_Documentation.docx
@@ -113,7 +113,7 @@
       </w:pPr>
       <w:r>
         <w:rPr/>
-        <w:t>Enable ngix at start</w:t>
+        <w:t>Enable nginx at start</w:t>
       </w:r>
     </w:p>
     <w:p>
@@ -170,7 +170,16 @@
       </w:pPr>
       <w:r>
         <w:rPr/>
-        <w:t>Self-signed TLS certificate</w:t>
+      </w:r>
+    </w:p>
+    <w:p>
+      <w:pPr>
+        <w:pStyle w:val="Normal"/>
+        <w:rPr/>
+      </w:pPr>
+      <w:r>
+        <w:rPr/>
+        <w:t>Making directory location and files for the website</w:t>
       </w:r>
     </w:p>
     <w:p>
@@ -182,9 +191,9 @@
         <w:rPr/>
         <w:drawing>
           <wp:inline distT="0" distB="0" distL="0" distR="0">
-            <wp:extent cx="5600700" cy="2889885"/>
+            <wp:extent cx="5943600" cy="1476375"/>
             <wp:effectExtent l="0" t="0" r="0" b="0"/>
-            <wp:docPr id="4" name="Image4"/>
+            <wp:docPr id="4" name="Image5"/>
             <wp:cNvGraphicFramePr>
               <a:graphicFrameLocks xmlns:a="http://schemas.openxmlformats.org/drawingml/2006/main" noChangeAspect="1"/>
             </wp:cNvGraphicFramePr>
@@ -192,79 +201,13 @@
               <a:graphicData uri="http://schemas.openxmlformats.org/drawingml/2006/picture">
                 <pic:pic xmlns:pic="http://schemas.openxmlformats.org/drawingml/2006/picture">
                   <pic:nvPicPr>
-                    <pic:cNvPr id="4" name="Image4"/>
+                    <pic:cNvPr id="4" name="Image5"/>
                     <pic:cNvPicPr>
                       <a:picLocks noChangeAspect="1" noChangeArrowheads="1"/>
                     </pic:cNvPicPr>
                   </pic:nvPicPr>
                   <pic:blipFill>
                     <a:blip r:embed="rId5"/>
-                    <a:stretch>
-                      <a:fillRect/>
-                    </a:stretch>
-                  </pic:blipFill>
-                  <pic:spPr bwMode="auto">
-                    <a:xfrm>
-                      <a:off x="0" y="0"/>
-                      <a:ext cx="5600700" cy="2889885"/>
-                    </a:xfrm>
-                    <a:prstGeom prst="rect">
-                      <a:avLst/>
-                    </a:prstGeom>
-                    <a:noFill/>
-                  </pic:spPr>
-                </pic:pic>
-              </a:graphicData>
-            </a:graphic>
-          </wp:inline>
-        </w:drawing>
-      </w:r>
-    </w:p>
-    <w:p>
-      <w:pPr>
-        <w:pStyle w:val="Normal"/>
-        <w:rPr/>
-      </w:pPr>
-      <w:r>
-        <w:rPr/>
-      </w:r>
-    </w:p>
-    <w:p>
-      <w:pPr>
-        <w:pStyle w:val="Normal"/>
-        <w:rPr/>
-      </w:pPr>
-      <w:r>
-        <w:rPr/>
-        <w:t>Making directory location and files for the website</w:t>
-      </w:r>
-    </w:p>
-    <w:p>
-      <w:pPr>
-        <w:pStyle w:val="Normal"/>
-        <w:rPr/>
-      </w:pPr>
-      <w:r>
-        <w:rPr/>
-        <w:drawing>
-          <wp:inline distT="0" distB="0" distL="0" distR="0">
-            <wp:extent cx="5943600" cy="1476375"/>
-            <wp:effectExtent l="0" t="0" r="0" b="0"/>
-            <wp:docPr id="5" name="Image5"/>
-            <wp:cNvGraphicFramePr>
-              <a:graphicFrameLocks xmlns:a="http://schemas.openxmlformats.org/drawingml/2006/main" noChangeAspect="1"/>
-            </wp:cNvGraphicFramePr>
-            <a:graphic xmlns:a="http://schemas.openxmlformats.org/drawingml/2006/main">
-              <a:graphicData uri="http://schemas.openxmlformats.org/drawingml/2006/picture">
-                <pic:pic xmlns:pic="http://schemas.openxmlformats.org/drawingml/2006/picture">
-                  <pic:nvPicPr>
-                    <pic:cNvPr id="5" name="Image5"/>
-                    <pic:cNvPicPr>
-                      <a:picLocks noChangeAspect="1" noChangeArrowheads="1"/>
-                    </pic:cNvPicPr>
-                  </pic:nvPicPr>
-                  <pic:blipFill>
-                    <a:blip r:embed="rId6"/>
                     <a:stretch>
                       <a:fillRect/>
                     </a:stretch>
@@ -294,6 +237,80 @@
       <w:r>
         <w:rPr/>
         <w:t>Verifying that the Python API still works</w:t>
+      </w:r>
+    </w:p>
+    <w:p>
+      <w:pPr>
+        <w:pStyle w:val="Normal"/>
+        <w:rPr/>
+      </w:pPr>
+      <w:r>
+        <w:rPr/>
+        <w:t>Making a key and certificate:</w:t>
+      </w:r>
+    </w:p>
+    <w:p>
+      <w:pPr>
+        <w:pStyle w:val="Normal"/>
+        <w:rPr/>
+      </w:pPr>
+      <w:r>
+        <w:rPr/>
+        <w:drawing>
+          <wp:anchor behindDoc="0" distT="0" distB="0" distL="0" distR="0" simplePos="0" locked="0" layoutInCell="0" allowOverlap="1" relativeHeight="11">
+            <wp:simplePos x="0" y="0"/>
+            <wp:positionH relativeFrom="column">
+              <wp:align>center</wp:align>
+            </wp:positionH>
+            <wp:positionV relativeFrom="paragraph">
+              <wp:posOffset>635</wp:posOffset>
+            </wp:positionV>
+            <wp:extent cx="5715000" cy="4305300"/>
+            <wp:effectExtent l="0" t="0" r="0" b="0"/>
+            <wp:wrapSquare wrapText="largest"/>
+            <wp:docPr id="5" name="Image4"/>
+            <wp:cNvGraphicFramePr>
+              <a:graphicFrameLocks xmlns:a="http://schemas.openxmlformats.org/drawingml/2006/main" noChangeAspect="1"/>
+            </wp:cNvGraphicFramePr>
+            <a:graphic xmlns:a="http://schemas.openxmlformats.org/drawingml/2006/main">
+              <a:graphicData uri="http://schemas.openxmlformats.org/drawingml/2006/picture">
+                <pic:pic xmlns:pic="http://schemas.openxmlformats.org/drawingml/2006/picture">
+                  <pic:nvPicPr>
+                    <pic:cNvPr id="5" name="Image4"/>
+                    <pic:cNvPicPr>
+                      <a:picLocks noChangeAspect="1" noChangeArrowheads="1"/>
+                    </pic:cNvPicPr>
+                  </pic:nvPicPr>
+                  <pic:blipFill>
+                    <a:blip r:embed="rId6"/>
+                    <a:stretch>
+                      <a:fillRect/>
+                    </a:stretch>
+                  </pic:blipFill>
+                  <pic:spPr bwMode="auto">
+                    <a:xfrm>
+                      <a:off x="0" y="0"/>
+                      <a:ext cx="5715000" cy="4305300"/>
+                    </a:xfrm>
+                    <a:prstGeom prst="rect">
+                      <a:avLst/>
+                    </a:prstGeom>
+                    <a:noFill/>
+                  </pic:spPr>
+                </pic:pic>
+              </a:graphicData>
+            </a:graphic>
+          </wp:anchor>
+        </w:drawing>
+      </w:r>
+    </w:p>
+    <w:p>
+      <w:pPr>
+        <w:pStyle w:val="Normal"/>
+        <w:rPr/>
+      </w:pPr>
+      <w:r>
+        <w:rPr/>
       </w:r>
     </w:p>
     <w:p>
@@ -361,7 +378,7 @@
       <w:r>
         <w:rPr/>
         <w:drawing>
-          <wp:anchor behindDoc="0" distT="0" distB="0" distL="0" distR="0" simplePos="0" locked="0" layoutInCell="0" allowOverlap="1" relativeHeight="8">
+          <wp:anchor behindDoc="0" distT="0" distB="0" distL="0" distR="0" simplePos="0" locked="0" layoutInCell="0" allowOverlap="1" relativeHeight="7">
             <wp:simplePos x="0" y="0"/>
             <wp:positionH relativeFrom="column">
               <wp:posOffset>157480</wp:posOffset>
@@ -444,7 +461,7 @@
       <w:r>
         <w:rPr/>
         <w:drawing>
-          <wp:anchor behindDoc="0" distT="0" distB="0" distL="0" distR="0" simplePos="0" locked="0" layoutInCell="0" allowOverlap="1" relativeHeight="9">
+          <wp:anchor behindDoc="0" distT="0" distB="0" distL="0" distR="0" simplePos="0" locked="0" layoutInCell="0" allowOverlap="1" relativeHeight="12">
             <wp:simplePos x="0" y="0"/>
             <wp:positionH relativeFrom="column">
               <wp:align>center</wp:align>
@@ -452,7 +469,7 @@
             <wp:positionV relativeFrom="paragraph">
               <wp:posOffset>635</wp:posOffset>
             </wp:positionV>
-            <wp:extent cx="5676265" cy="3895090"/>
+            <wp:extent cx="5791200" cy="5086350"/>
             <wp:effectExtent l="0" t="0" r="0" b="0"/>
             <wp:wrapSquare wrapText="largest"/>
             <wp:docPr id="8" name="Image7"/>
@@ -477,7 +494,7 @@
                   <pic:spPr bwMode="auto">
                     <a:xfrm>
                       <a:off x="0" y="0"/>
-                      <a:ext cx="5676265" cy="3895090"/>
+                      <a:ext cx="5791200" cy="5086350"/>
                     </a:xfrm>
                     <a:prstGeom prst="rect">
                       <a:avLst/>
@@ -509,7 +526,7 @@
       <w:r>
         <w:rPr/>
         <w:drawing>
-          <wp:anchor behindDoc="0" distT="0" distB="0" distL="0" distR="0" simplePos="0" locked="0" layoutInCell="0" allowOverlap="1" relativeHeight="10">
+          <wp:anchor behindDoc="0" distT="0" distB="0" distL="0" distR="0" simplePos="0" locked="0" layoutInCell="0" allowOverlap="1" relativeHeight="8">
             <wp:simplePos x="0" y="0"/>
             <wp:positionH relativeFrom="column">
               <wp:align>center</wp:align>
@@ -574,7 +591,7 @@
       <w:r>
         <w:rPr/>
         <w:drawing>
-          <wp:anchor behindDoc="0" distT="0" distB="0" distL="0" distR="0" simplePos="0" locked="0" layoutInCell="0" allowOverlap="1" relativeHeight="11">
+          <wp:anchor behindDoc="0" distT="0" distB="0" distL="0" distR="0" simplePos="0" locked="0" layoutInCell="0" allowOverlap="1" relativeHeight="9">
             <wp:simplePos x="0" y="0"/>
             <wp:positionH relativeFrom="column">
               <wp:align>center</wp:align>
@@ -639,7 +656,7 @@
       <w:r>
         <w:rPr/>
         <w:drawing>
-          <wp:anchor behindDoc="0" distT="0" distB="0" distL="0" distR="0" simplePos="0" locked="0" layoutInCell="0" allowOverlap="1" relativeHeight="12">
+          <wp:anchor behindDoc="0" distT="0" distB="0" distL="0" distR="0" simplePos="0" locked="0" layoutInCell="0" allowOverlap="1" relativeHeight="10">
             <wp:simplePos x="0" y="0"/>
             <wp:positionH relativeFrom="column">
               <wp:posOffset>105410</wp:posOffset>
@@ -1104,6 +1121,7 @@
     <w:qFormat/>
     <w:pPr>
       <w:widowControl/>
+      <w:suppressAutoHyphens w:val="true"/>
       <w:bidi w:val="0"/>
       <w:spacing w:lineRule="auto" w:line="278" w:before="0" w:after="160"/>
       <w:jc w:val="start"/>

</xml_diff>